<commit_message>
Pontos a falar na Proposta
</commit_message>
<xml_diff>
--- a/Entregas/Proposta CSI 21140, 21145, 21152.docx
+++ b/Entregas/Proposta CSI 21140, 21145, 21152.docx
@@ -2,7 +2,518 @@
 <file path=word/document.xml><?xml version="1.0" encoding="utf-8"?>
 <w:document xmlns:wpc="http://schemas.microsoft.com/office/word/2010/wordprocessingCanvas" xmlns:cx="http://schemas.microsoft.com/office/drawing/2014/chartex" xmlns:cx1="http://schemas.microsoft.com/office/drawing/2015/9/8/chartex" xmlns:cx2="http://schemas.microsoft.com/office/drawing/2015/10/21/chartex" xmlns:cx3="http://schemas.microsoft.com/office/drawing/2016/5/9/chartex" xmlns:cx4="http://schemas.microsoft.com/office/drawing/2016/5/10/chartex" xmlns:cx5="http://schemas.microsoft.com/office/drawing/2016/5/11/chartex" xmlns:cx6="http://schemas.microsoft.com/office/drawing/2016/5/12/chartex" xmlns:cx7="http://schemas.microsoft.com/office/drawing/2016/5/13/chartex" xmlns:cx8="http://schemas.microsoft.com/office/drawing/2016/5/14/chartex" xmlns:mc="http://schemas.openxmlformats.org/markup-compatibility/2006" xmlns:aink="http://schemas.microsoft.com/office/drawing/2016/ink" xmlns:am3d="http://schemas.microsoft.com/office/drawing/2017/model3d" xmlns:o="urn:schemas-microsoft-com:office:office" xmlns:oel="http://schemas.microsoft.com/office/2019/extlst" xmlns:r="http://schemas.openxmlformats.org/officeDocument/2006/relationships" xmlns:m="http://schemas.openxmlformats.org/officeDocument/2006/math" xmlns:v="urn:schemas-microsoft-com:vml" xmlns:wp14="http://schemas.microsoft.com/office/word/2010/wordprocessingDrawing" xmlns:wp="http://schemas.openxmlformats.org/drawingml/2006/wordprocessingDrawing" xmlns:w10="urn:schemas-microsoft-com:office:word" xmlns:w="http://schemas.openxmlformats.org/wordprocessingml/2006/main" xmlns:w14="http://schemas.microsoft.com/office/word/2010/wordml" xmlns:w15="http://schemas.microsoft.com/office/word/2012/wordml" xmlns:w16cex="http://schemas.microsoft.com/office/word/2018/wordml/cex" xmlns:w16cid="http://schemas.microsoft.com/office/word/2016/wordml/cid" xmlns:w16="http://schemas.microsoft.com/office/word/2018/wordml" xmlns:w16sdtdh="http://schemas.microsoft.com/office/word/2020/wordml/sdtdatahash" xmlns:w16se="http://schemas.microsoft.com/office/word/2015/wordml/symex" xmlns:wpg="http://schemas.microsoft.com/office/word/2010/wordprocessingGroup" xmlns:wpi="http://schemas.microsoft.com/office/word/2010/wordprocessingInk" xmlns:wne="http://schemas.microsoft.com/office/word/2006/wordml" xmlns:wps="http://schemas.microsoft.com/office/word/2010/wordprocessingShape" mc:Ignorable="w14 w15 w16se w16cid w16 w16cex w16sdtdh wp14">
   <w:body>
-    <w:p/>
+    <w:p>
+      <w:pPr>
+        <w:pStyle w:val="Ttulo1"/>
+        <w:jc w:val="right"/>
+        <w:rPr>
+          <w:rFonts w:cstheme="majorHAnsi"/>
+          <w:b/>
+          <w:bCs/>
+          <w:sz w:val="40"/>
+          <w:szCs w:val="40"/>
+        </w:rPr>
+      </w:pPr>
+      <w:r>
+        <w:rPr>
+          <w:rFonts w:cstheme="majorHAnsi"/>
+          <w:b/>
+          <w:bCs/>
+          <w:sz w:val="40"/>
+          <w:szCs w:val="40"/>
+        </w:rPr>
+        <w:t>Empresa</w:t>
+      </w:r>
+    </w:p>
+    <w:p>
+      <w:pPr>
+        <w:pStyle w:val="Ttulo1"/>
+        <w:rPr>
+          <w:rFonts w:cstheme="majorHAnsi"/>
+          <w:b/>
+          <w:bCs/>
+          <w:sz w:val="40"/>
+          <w:szCs w:val="40"/>
+        </w:rPr>
+      </w:pPr>
+      <w:r>
+        <w:rPr>
+          <w:rFonts w:cstheme="majorHAnsi"/>
+          <w:b/>
+          <w:bCs/>
+          <w:sz w:val="40"/>
+          <w:szCs w:val="40"/>
+        </w:rPr>
+        <w:t>Empresa</w:t>
+      </w:r>
+    </w:p>
+    <w:p>
+      <w:pPr>
+        <w:widowControl/>
+        <w:autoSpaceDE w:val="0"/>
+        <w:autoSpaceDN w:val="0"/>
+        <w:adjustRightInd w:val="0"/>
+        <w:jc w:val="left"/>
+        <w:rPr>
+          <w:rFonts w:ascii="CIDFont+F2" w:eastAsiaTheme="minorHAnsi" w:hAnsi="CIDFont+F2" w:cs="CIDFont+F2"/>
+          <w:color w:val="000000"/>
+          <w:sz w:val="22"/>
+          <w:szCs w:val="22"/>
+          <w14:ligatures w14:val="standardContextual"/>
+        </w:rPr>
+      </w:pPr>
+      <w:r>
+        <w:rPr>
+          <w:rFonts w:ascii="CIDFont+F2" w:eastAsiaTheme="minorHAnsi" w:hAnsi="CIDFont+F2" w:cs="CIDFont+F2"/>
+          <w:color w:val="000000"/>
+          <w:sz w:val="22"/>
+          <w:szCs w:val="22"/>
+          <w:u w:val="single"/>
+          <w14:ligatures w14:val="standardContextual"/>
+        </w:rPr>
+        <w:t>O início de todo o processo está no contacto</w:t>
+      </w:r>
+      <w:r>
+        <w:rPr>
+          <w:rFonts w:ascii="CIDFont+F2" w:eastAsiaTheme="minorHAnsi" w:hAnsi="CIDFont+F2" w:cs="CIDFont+F2"/>
+          <w:color w:val="000000"/>
+          <w:sz w:val="22"/>
+          <w:szCs w:val="22"/>
+          <w:u w:val="single"/>
+          <w14:ligatures w14:val="standardContextual"/>
+        </w:rPr>
+        <w:t xml:space="preserve"> com o agente…</w:t>
+      </w:r>
+    </w:p>
+    <w:p>
+      <w:pPr>
+        <w:widowControl/>
+        <w:autoSpaceDE w:val="0"/>
+        <w:autoSpaceDN w:val="0"/>
+        <w:adjustRightInd w:val="0"/>
+        <w:jc w:val="left"/>
+        <w:rPr>
+          <w:rFonts w:ascii="CIDFont+F2" w:eastAsiaTheme="minorHAnsi" w:hAnsi="CIDFont+F2" w:cs="CIDFont+F2"/>
+          <w:color w:val="000000"/>
+          <w:sz w:val="22"/>
+          <w:szCs w:val="22"/>
+          <w14:ligatures w14:val="standardContextual"/>
+        </w:rPr>
+      </w:pPr>
+      <w:r>
+        <w:rPr>
+          <w:rFonts w:ascii="CIDFont+F2" w:eastAsiaTheme="minorHAnsi" w:hAnsi="CIDFont+F2" w:cs="CIDFont+F2"/>
+          <w:color w:val="000000"/>
+          <w:sz w:val="22"/>
+          <w:szCs w:val="22"/>
+          <w:u w:val="single"/>
+          <w14:ligatures w14:val="standardContextual"/>
+        </w:rPr>
+        <w:t>Este</w:t>
+      </w:r>
+      <w:r>
+        <w:rPr>
+          <w:rFonts w:ascii="CIDFont+F2" w:eastAsiaTheme="minorHAnsi" w:hAnsi="CIDFont+F2" w:cs="CIDFont+F2"/>
+          <w:color w:val="000000"/>
+          <w:sz w:val="22"/>
+          <w:szCs w:val="22"/>
+          <w:u w:val="single"/>
+          <w14:ligatures w14:val="standardContextual"/>
+        </w:rPr>
+        <w:t xml:space="preserve"> </w:t>
+      </w:r>
+      <w:r>
+        <w:rPr>
+          <w:rFonts w:ascii="CIDFont+F2" w:eastAsiaTheme="minorHAnsi" w:hAnsi="CIDFont+F2" w:cs="CIDFont+F2"/>
+          <w:color w:val="000000"/>
+          <w:sz w:val="22"/>
+          <w:szCs w:val="22"/>
+          <w:u w:val="single"/>
+          <w14:ligatures w14:val="standardContextual"/>
+        </w:rPr>
+        <w:t xml:space="preserve">agente pode </w:t>
+      </w:r>
+      <w:r>
+        <w:rPr>
+          <w:rFonts w:ascii="CIDFont+F2" w:eastAsiaTheme="minorHAnsi" w:hAnsi="CIDFont+F2" w:cs="CIDFont+F2"/>
+          <w:color w:val="000000"/>
+          <w:sz w:val="22"/>
+          <w:szCs w:val="22"/>
+          <w:u w:val="single"/>
+          <w14:ligatures w14:val="standardContextual"/>
+        </w:rPr>
+        <w:t>…</w:t>
+      </w:r>
+    </w:p>
+    <w:p>
+      <w:pPr>
+        <w:widowControl/>
+        <w:autoSpaceDE w:val="0"/>
+        <w:autoSpaceDN w:val="0"/>
+        <w:adjustRightInd w:val="0"/>
+        <w:jc w:val="left"/>
+        <w:rPr>
+          <w:rFonts w:ascii="CIDFont+F2" w:eastAsiaTheme="minorHAnsi" w:hAnsi="CIDFont+F2" w:cs="CIDFont+F2"/>
+          <w:color w:val="000000"/>
+          <w:sz w:val="22"/>
+          <w:szCs w:val="22"/>
+          <w14:ligatures w14:val="standardContextual"/>
+        </w:rPr>
+      </w:pPr>
+      <w:r>
+        <w:rPr>
+          <w:rFonts w:ascii="CIDFont+F2" w:eastAsiaTheme="minorHAnsi" w:hAnsi="CIDFont+F2" w:cs="CIDFont+F2"/>
+          <w:color w:val="000000"/>
+          <w:sz w:val="22"/>
+          <w:szCs w:val="22"/>
+          <w:u w:val="single"/>
+          <w14:ligatures w14:val="standardContextual"/>
+        </w:rPr>
+        <w:t xml:space="preserve">O interesse do potencial cliente prende-se com o facto </w:t>
+      </w:r>
+      <w:r>
+        <w:rPr>
+          <w:rFonts w:ascii="CIDFont+F2" w:eastAsiaTheme="minorHAnsi" w:hAnsi="CIDFont+F2" w:cs="CIDFont+F2"/>
+          <w:color w:val="000000"/>
+          <w:sz w:val="22"/>
+          <w:szCs w:val="22"/>
+          <w:u w:val="single"/>
+          <w14:ligatures w14:val="standardContextual"/>
+        </w:rPr>
+        <w:t>…</w:t>
+      </w:r>
+    </w:p>
+    <w:p>
+      <w:pPr>
+        <w:widowControl/>
+        <w:autoSpaceDE w:val="0"/>
+        <w:autoSpaceDN w:val="0"/>
+        <w:adjustRightInd w:val="0"/>
+        <w:jc w:val="left"/>
+        <w:rPr>
+          <w:rFonts w:ascii="CIDFont+F2" w:eastAsiaTheme="minorHAnsi" w:hAnsi="CIDFont+F2" w:cs="CIDFont+F2"/>
+          <w:color w:val="000000"/>
+          <w:sz w:val="22"/>
+          <w:szCs w:val="22"/>
+          <w:u w:val="single"/>
+          <w14:ligatures w14:val="standardContextual"/>
+        </w:rPr>
+      </w:pPr>
+      <w:r>
+        <w:rPr>
+          <w:rFonts w:ascii="CIDFont+F2" w:eastAsiaTheme="minorHAnsi" w:hAnsi="CIDFont+F2" w:cs="CIDFont+F2"/>
+          <w:color w:val="000000"/>
+          <w:sz w:val="22"/>
+          <w:szCs w:val="22"/>
+          <w:u w:val="single"/>
+          <w14:ligatures w14:val="standardContextual"/>
+        </w:rPr>
+        <w:t>Esse interesse traduz-se num</w:t>
+      </w:r>
+      <w:r>
+        <w:rPr>
+          <w:rFonts w:ascii="CIDFont+F2" w:eastAsiaTheme="minorHAnsi" w:hAnsi="CIDFont+F2" w:cs="CIDFont+F2"/>
+          <w:color w:val="000000"/>
+          <w:sz w:val="22"/>
+          <w:szCs w:val="22"/>
+          <w:u w:val="single"/>
+          <w14:ligatures w14:val="standardContextual"/>
+        </w:rPr>
+        <w:t>…</w:t>
+      </w:r>
+    </w:p>
+    <w:p>
+      <w:pPr>
+        <w:widowControl/>
+        <w:autoSpaceDE w:val="0"/>
+        <w:autoSpaceDN w:val="0"/>
+        <w:adjustRightInd w:val="0"/>
+        <w:jc w:val="left"/>
+        <w:rPr>
+          <w:rFonts w:ascii="CIDFont+F2" w:eastAsiaTheme="minorHAnsi" w:hAnsi="CIDFont+F2" w:cs="CIDFont+F2"/>
+          <w:color w:val="000000"/>
+          <w:sz w:val="22"/>
+          <w:szCs w:val="22"/>
+          <w14:ligatures w14:val="standardContextual"/>
+        </w:rPr>
+      </w:pPr>
+      <w:r>
+        <w:rPr>
+          <w:rFonts w:ascii="CIDFont+F2" w:eastAsiaTheme="minorHAnsi" w:hAnsi="CIDFont+F2" w:cs="CIDFont+F2"/>
+          <w:color w:val="000000"/>
+          <w:sz w:val="22"/>
+          <w:szCs w:val="22"/>
+          <w:u w:val="single"/>
+          <w14:ligatures w14:val="standardContextual"/>
+        </w:rPr>
+        <w:t>Explicar todas as regras de negócio, como funciona o contacto com o cliente e entre trabalhadores…</w:t>
+      </w:r>
+    </w:p>
+    <w:p>
+      <w:pPr>
+        <w:widowControl/>
+        <w:autoSpaceDE w:val="0"/>
+        <w:autoSpaceDN w:val="0"/>
+        <w:adjustRightInd w:val="0"/>
+        <w:jc w:val="left"/>
+        <w:rPr>
+          <w:rFonts w:ascii="CIDFont+F2" w:eastAsiaTheme="minorHAnsi" w:hAnsi="CIDFont+F2" w:cs="CIDFont+F2"/>
+          <w:color w:val="000000"/>
+          <w:sz w:val="22"/>
+          <w:szCs w:val="22"/>
+          <w14:ligatures w14:val="standardContextual"/>
+        </w:rPr>
+      </w:pPr>
+      <w:r>
+        <w:rPr>
+          <w:rFonts w:ascii="CIDFont+F2" w:eastAsiaTheme="minorHAnsi" w:hAnsi="CIDFont+F2" w:cs="CIDFont+F2"/>
+          <w:color w:val="000000"/>
+          <w:sz w:val="22"/>
+          <w:szCs w:val="22"/>
+          <w:u w:val="single"/>
+          <w14:ligatures w14:val="standardContextual"/>
+        </w:rPr>
+        <w:t xml:space="preserve">A proposta é </w:t>
+      </w:r>
+      <w:r>
+        <w:rPr>
+          <w:rFonts w:ascii="CIDFont+F2" w:eastAsiaTheme="minorHAnsi" w:hAnsi="CIDFont+F2" w:cs="CIDFont+F2"/>
+          <w:color w:val="000000"/>
+          <w:sz w:val="22"/>
+          <w:szCs w:val="22"/>
+          <w:u w:val="single"/>
+          <w14:ligatures w14:val="standardContextual"/>
+        </w:rPr>
+        <w:t>rececionada</w:t>
+      </w:r>
+      <w:r>
+        <w:rPr>
+          <w:rFonts w:ascii="CIDFont+F2" w:eastAsiaTheme="minorHAnsi" w:hAnsi="CIDFont+F2" w:cs="CIDFont+F2"/>
+          <w:color w:val="000000"/>
+          <w:sz w:val="22"/>
+          <w:szCs w:val="22"/>
+          <w:u w:val="single"/>
+          <w14:ligatures w14:val="standardContextual"/>
+        </w:rPr>
+        <w:t xml:space="preserve"> pela entidade que</w:t>
+      </w:r>
+      <w:r>
+        <w:rPr>
+          <w:rFonts w:ascii="CIDFont+F2" w:eastAsiaTheme="minorHAnsi" w:hAnsi="CIDFont+F2" w:cs="CIDFont+F2"/>
+          <w:color w:val="000000"/>
+          <w:sz w:val="22"/>
+          <w:szCs w:val="22"/>
+          <w14:ligatures w14:val="standardContextual"/>
+        </w:rPr>
+        <w:t xml:space="preserve"> </w:t>
+      </w:r>
+      <w:r>
+        <w:rPr>
+          <w:rFonts w:ascii="CIDFont+F2" w:eastAsiaTheme="minorHAnsi" w:hAnsi="CIDFont+F2" w:cs="CIDFont+F2"/>
+          <w:color w:val="000000"/>
+          <w:sz w:val="22"/>
+          <w:szCs w:val="22"/>
+          <w14:ligatures w14:val="standardContextual"/>
+        </w:rPr>
+        <w:t>…</w:t>
+      </w:r>
+    </w:p>
+    <w:p>
+      <w:pPr>
+        <w:widowControl/>
+        <w:autoSpaceDE w:val="0"/>
+        <w:autoSpaceDN w:val="0"/>
+        <w:adjustRightInd w:val="0"/>
+        <w:jc w:val="left"/>
+        <w:rPr>
+          <w:rFonts w:ascii="CIDFont+F2" w:eastAsiaTheme="minorHAnsi" w:hAnsi="CIDFont+F2" w:cs="CIDFont+F2"/>
+          <w:color w:val="000000"/>
+          <w:sz w:val="22"/>
+          <w:szCs w:val="22"/>
+          <w:u w:val="single"/>
+          <w14:ligatures w14:val="standardContextual"/>
+        </w:rPr>
+      </w:pPr>
+      <w:r>
+        <w:rPr>
+          <w:rFonts w:ascii="CIDFont+F2" w:eastAsiaTheme="minorHAnsi" w:hAnsi="CIDFont+F2" w:cs="CIDFont+F2"/>
+          <w:color w:val="000000"/>
+          <w:sz w:val="22"/>
+          <w:szCs w:val="22"/>
+          <w:u w:val="single"/>
+          <w14:ligatures w14:val="standardContextual"/>
+        </w:rPr>
+        <w:t>Quando existem agentes mediadores envolvidos</w:t>
+      </w:r>
+      <w:r>
+        <w:rPr>
+          <w:rFonts w:ascii="CIDFont+F2" w:eastAsiaTheme="minorHAnsi" w:hAnsi="CIDFont+F2" w:cs="CIDFont+F2"/>
+          <w:color w:val="000000"/>
+          <w:sz w:val="22"/>
+          <w:szCs w:val="22"/>
+          <w:u w:val="single"/>
+          <w14:ligatures w14:val="standardContextual"/>
+        </w:rPr>
+        <w:t>…</w:t>
+      </w:r>
+    </w:p>
+    <w:p>
+      <w:pPr>
+        <w:widowControl/>
+        <w:autoSpaceDE w:val="0"/>
+        <w:autoSpaceDN w:val="0"/>
+        <w:adjustRightInd w:val="0"/>
+        <w:jc w:val="left"/>
+        <w:rPr>
+          <w:rFonts w:ascii="CIDFont+F2" w:eastAsiaTheme="minorHAnsi" w:hAnsi="CIDFont+F2" w:cs="CIDFont+F2"/>
+          <w:color w:val="000000"/>
+          <w:sz w:val="22"/>
+          <w:szCs w:val="22"/>
+          <w:u w:val="single"/>
+          <w14:ligatures w14:val="standardContextual"/>
+        </w:rPr>
+      </w:pPr>
+      <w:r>
+        <w:rPr>
+          <w:rFonts w:ascii="CIDFont+F2" w:eastAsiaTheme="minorHAnsi" w:hAnsi="CIDFont+F2" w:cs="CIDFont+F2"/>
+          <w:color w:val="000000"/>
+          <w:sz w:val="22"/>
+          <w:szCs w:val="22"/>
+          <w:u w:val="single"/>
+          <w14:ligatures w14:val="standardContextual"/>
+        </w:rPr>
+        <w:t>Explicar como são guardados os dados</w:t>
+      </w:r>
+    </w:p>
+    <w:p>
+      <w:pPr>
+        <w:widowControl/>
+        <w:autoSpaceDE w:val="0"/>
+        <w:autoSpaceDN w:val="0"/>
+        <w:adjustRightInd w:val="0"/>
+        <w:jc w:val="left"/>
+        <w:rPr>
+          <w:rFonts w:ascii="CIDFont+F2" w:eastAsiaTheme="minorHAnsi" w:hAnsi="CIDFont+F2" w:cs="CIDFont+F2"/>
+          <w:color w:val="000000"/>
+          <w:sz w:val="22"/>
+          <w:szCs w:val="22"/>
+          <w:u w:val="single"/>
+          <w14:ligatures w14:val="standardContextual"/>
+        </w:rPr>
+      </w:pPr>
+      <w:r>
+        <w:rPr>
+          <w:rFonts w:ascii="CIDFont+F2" w:eastAsiaTheme="minorHAnsi" w:hAnsi="CIDFont+F2" w:cs="CIDFont+F2"/>
+          <w:color w:val="000000"/>
+          <w:sz w:val="22"/>
+          <w:szCs w:val="22"/>
+          <w:u w:val="single"/>
+          <w14:ligatures w14:val="standardContextual"/>
+        </w:rPr>
+        <w:t>Explicar por exemplo um procedimento de encomenda (explicar que é verificado na base de dados se existe já o pedido, X entidades são avisadas, regista-se na base de dados, confirmação ao cliente)</w:t>
+      </w:r>
+    </w:p>
+    <w:p>
+      <w:pPr>
+        <w:widowControl/>
+        <w:autoSpaceDE w:val="0"/>
+        <w:autoSpaceDN w:val="0"/>
+        <w:adjustRightInd w:val="0"/>
+        <w:jc w:val="left"/>
+        <w:rPr>
+          <w:rFonts w:ascii="CIDFont+F2" w:eastAsiaTheme="minorHAnsi" w:hAnsi="CIDFont+F2" w:cs="CIDFont+F2"/>
+          <w:color w:val="000000"/>
+          <w:sz w:val="22"/>
+          <w:szCs w:val="22"/>
+          <w:u w:val="single"/>
+          <w14:ligatures w14:val="standardContextual"/>
+        </w:rPr>
+      </w:pPr>
+      <w:r>
+        <w:rPr>
+          <w:rFonts w:ascii="CIDFont+F2" w:eastAsiaTheme="minorHAnsi" w:hAnsi="CIDFont+F2" w:cs="CIDFont+F2"/>
+          <w:color w:val="000000"/>
+          <w:sz w:val="22"/>
+          <w:szCs w:val="22"/>
+          <w:u w:val="single"/>
+          <w14:ligatures w14:val="standardContextual"/>
+        </w:rPr>
+        <w:t>Explicar também como levantar encomenda por exemplo (NÃO É PRECISO SEGUIR ESTES EXEMPLOS)</w:t>
+      </w:r>
+    </w:p>
+    <w:p>
+      <w:pPr>
+        <w:widowControl/>
+        <w:autoSpaceDE w:val="0"/>
+        <w:autoSpaceDN w:val="0"/>
+        <w:adjustRightInd w:val="0"/>
+        <w:jc w:val="left"/>
+        <w:rPr>
+          <w:rFonts w:ascii="CIDFont+F2" w:eastAsiaTheme="minorHAnsi" w:hAnsi="CIDFont+F2" w:cs="CIDFont+F2"/>
+          <w:color w:val="000000"/>
+          <w:sz w:val="22"/>
+          <w:szCs w:val="22"/>
+          <w:u w:val="single"/>
+          <w14:ligatures w14:val="standardContextual"/>
+        </w:rPr>
+      </w:pPr>
+      <w:r>
+        <w:rPr>
+          <w:rFonts w:ascii="CIDFont+F2" w:eastAsiaTheme="minorHAnsi" w:hAnsi="CIDFont+F2" w:cs="CIDFont+F2"/>
+          <w:color w:val="000000"/>
+          <w:sz w:val="22"/>
+          <w:szCs w:val="22"/>
+          <w:u w:val="single"/>
+          <w14:ligatures w14:val="standardContextual"/>
+        </w:rPr>
+        <w:t>Dizer quem tem acesso a quê</w:t>
+      </w:r>
+    </w:p>
+    <w:p>
+      <w:pPr>
+        <w:widowControl/>
+        <w:autoSpaceDE w:val="0"/>
+        <w:autoSpaceDN w:val="0"/>
+        <w:adjustRightInd w:val="0"/>
+        <w:jc w:val="left"/>
+        <w:rPr>
+          <w:rFonts w:ascii="CIDFont+F2" w:eastAsiaTheme="minorHAnsi" w:hAnsi="CIDFont+F2" w:cs="CIDFont+F2"/>
+          <w:color w:val="000000"/>
+          <w:sz w:val="22"/>
+          <w:szCs w:val="22"/>
+          <w:u w:val="single"/>
+          <w14:ligatures w14:val="standardContextual"/>
+        </w:rPr>
+      </w:pPr>
+      <w:r>
+        <w:rPr>
+          <w:rFonts w:ascii="CIDFont+F2" w:eastAsiaTheme="minorHAnsi" w:hAnsi="CIDFont+F2" w:cs="CIDFont+F2"/>
+          <w:color w:val="000000"/>
+          <w:sz w:val="22"/>
+          <w:szCs w:val="22"/>
+          <w:u w:val="single"/>
+          <w14:ligatures w14:val="standardContextual"/>
+        </w:rPr>
+        <w:t>Falar o que cada entidade da empresa (cliente ou trabalhador) tem acesso, por exemplo, quem consegue ver entradas e saídas de produtos/serviços e de quem</w:t>
+      </w:r>
+    </w:p>
+    <w:p>
+      <w:pPr>
+        <w:widowControl/>
+        <w:autoSpaceDE w:val="0"/>
+        <w:autoSpaceDN w:val="0"/>
+        <w:adjustRightInd w:val="0"/>
+        <w:jc w:val="left"/>
+        <w:rPr>
+          <w:rFonts w:ascii="CIDFont+F2" w:eastAsiaTheme="minorHAnsi" w:hAnsi="CIDFont+F2" w:cs="CIDFont+F2"/>
+          <w:color w:val="000000"/>
+          <w:sz w:val="22"/>
+          <w:szCs w:val="22"/>
+          <w:u w:val="single"/>
+          <w14:ligatures w14:val="standardContextual"/>
+        </w:rPr>
+      </w:pPr>
+    </w:p>
     <w:sectPr>
       <w:pgSz w:w="11906" w:h="16838"/>
       <w:pgMar w:top="1417" w:right="1701" w:bottom="1417" w:left="1701" w:header="708" w:footer="708" w:gutter="0"/>

</xml_diff>

<commit_message>
Entrega relatorio de Proposta
</commit_message>
<xml_diff>
--- a/Entregas/Proposta CSI 21140, 21145, 21152.docx
+++ b/Entregas/Proposta CSI 21140, 21145, 21152.docx
@@ -107,7 +107,47 @@
           <w:szCs w:val="22"/>
           <w14:ligatures w14:val="standardContextual"/>
         </w:rPr>
-        <w:t xml:space="preserve">a entidade representante da indústria, via contacto movel, correio eletrónico ou </w:t>
+        <w:t xml:space="preserve">a entidade representante da </w:t>
+      </w:r>
+      <w:r>
+        <w:rPr>
+          <w:rFonts w:eastAsiaTheme="minorHAnsi" w:cs="Arial"/>
+          <w:color w:val="000000"/>
+          <w:sz w:val="22"/>
+          <w:szCs w:val="22"/>
+          <w14:ligatures w14:val="standardContextual"/>
+        </w:rPr>
+        <w:t>I</w:t>
+      </w:r>
+      <w:r>
+        <w:rPr>
+          <w:rFonts w:eastAsiaTheme="minorHAnsi" w:cs="Arial"/>
+          <w:color w:val="000000"/>
+          <w:sz w:val="22"/>
+          <w:szCs w:val="22"/>
+          <w14:ligatures w14:val="standardContextual"/>
+        </w:rPr>
+        <w:t>ndústria, via contacto m</w:t>
+      </w:r>
+      <w:r>
+        <w:rPr>
+          <w:rFonts w:eastAsiaTheme="minorHAnsi" w:cs="Arial"/>
+          <w:color w:val="000000"/>
+          <w:sz w:val="22"/>
+          <w:szCs w:val="22"/>
+          <w14:ligatures w14:val="standardContextual"/>
+        </w:rPr>
+        <w:t>ó</w:t>
+      </w:r>
+      <w:r>
+        <w:rPr>
+          <w:rFonts w:eastAsiaTheme="minorHAnsi" w:cs="Arial"/>
+          <w:color w:val="000000"/>
+          <w:sz w:val="22"/>
+          <w:szCs w:val="22"/>
+          <w14:ligatures w14:val="standardContextual"/>
+        </w:rPr>
+        <w:t xml:space="preserve">vel, correio eletrónico ou </w:t>
       </w:r>
       <w:r>
         <w:rPr>
@@ -196,7 +236,7 @@
           <w:sz w:val="22"/>
           <w:szCs w:val="22"/>
         </w:rPr>
-        <w:t xml:space="preserve">Esse interesse </w:t>
+        <w:t xml:space="preserve">Esse interesse traduz-se no objetivo de fornecer aos seus clientes e empresas um </w:t>
       </w:r>
       <w:r>
         <w:rPr>
@@ -204,7 +244,7 @@
           <w:sz w:val="22"/>
           <w:szCs w:val="22"/>
         </w:rPr>
-        <w:t xml:space="preserve">traduz-se </w:t>
+        <w:t xml:space="preserve">stock </w:t>
       </w:r>
       <w:r>
         <w:rPr>
@@ -212,23 +252,7 @@
           <w:sz w:val="22"/>
           <w:szCs w:val="22"/>
         </w:rPr>
-        <w:t>n</w:t>
-      </w:r>
-      <w:r>
-        <w:rPr>
-          <w:rFonts w:cs="Arial"/>
-          <w:sz w:val="22"/>
-          <w:szCs w:val="22"/>
-        </w:rPr>
-        <w:t xml:space="preserve">o objetivo </w:t>
-      </w:r>
-      <w:r>
-        <w:rPr>
-          <w:rFonts w:cs="Arial"/>
-          <w:sz w:val="22"/>
-          <w:szCs w:val="22"/>
-        </w:rPr>
-        <w:t>de fornecer aos seus clientes e empresas um estoque de produtos de qualidade, a fim de garantir um bom registo de vendas e o cumprimento de objetivos comerciais.</w:t>
+        <w:t>de produtos de qualidade, a fim de garantir um bom registo de vendas e o cumprimento de objetivos comerciais.</w:t>
       </w:r>
     </w:p>
     <w:p>
@@ -269,7 +293,35 @@
           <w:sz w:val="22"/>
           <w:szCs w:val="22"/>
         </w:rPr>
-        <w:t xml:space="preserve">Quando um cliente entra em contato com a indústria fornecedora, </w:t>
+        <w:t>Quando um cliente entra em conta</w:t>
+      </w:r>
+      <w:r>
+        <w:rPr>
+          <w:sz w:val="22"/>
+          <w:szCs w:val="22"/>
+        </w:rPr>
+        <w:t>c</w:t>
+      </w:r>
+      <w:r>
+        <w:rPr>
+          <w:sz w:val="22"/>
+          <w:szCs w:val="22"/>
+        </w:rPr>
+        <w:t xml:space="preserve">to com a </w:t>
+      </w:r>
+      <w:r>
+        <w:rPr>
+          <w:sz w:val="22"/>
+          <w:szCs w:val="22"/>
+        </w:rPr>
+        <w:t>I</w:t>
+      </w:r>
+      <w:r>
+        <w:rPr>
+          <w:sz w:val="22"/>
+          <w:szCs w:val="22"/>
+        </w:rPr>
+        <w:t xml:space="preserve">ndústria fornecedora, </w:t>
       </w:r>
       <w:r>
         <w:rPr>
@@ -339,21 +391,21 @@
           <w:sz w:val="22"/>
           <w:szCs w:val="22"/>
         </w:rPr>
-        <w:t xml:space="preserve"> valores conforme o pedido. Após a aprovação, a indústria fornece todo o suporte e material acordado, </w:t>
-      </w:r>
-      <w:r>
-        <w:rPr>
-          <w:sz w:val="22"/>
-          <w:szCs w:val="22"/>
-        </w:rPr>
-        <w:t>registando</w:t>
-      </w:r>
-      <w:r>
-        <w:rPr>
-          <w:sz w:val="22"/>
-          <w:szCs w:val="22"/>
-        </w:rPr>
-        <w:t xml:space="preserve"> todos os procedimentos e acordos em documentos confidenciais armazenados em software próprio. Os trabalhadores da indústria se dedicam às suas tarefas, demonstrando competência perante a empresa cliente.</w:t>
+        <w:t xml:space="preserve"> valores conforme o pedido. Após a aprovação, a indústria fornece todo o suporte e material acordado, registando todos os procedimentos e acordos em documentos confidenciais armazenados em software próprio. Os trabalhadores da indústria dedicam</w:t>
+      </w:r>
+      <w:r>
+        <w:rPr>
+          <w:sz w:val="22"/>
+          <w:szCs w:val="22"/>
+        </w:rPr>
+        <w:t>-se</w:t>
+      </w:r>
+      <w:r>
+        <w:rPr>
+          <w:sz w:val="22"/>
+          <w:szCs w:val="22"/>
+        </w:rPr>
+        <w:t xml:space="preserve"> às suas tarefas, demonstrando competência perante a empresa cliente.</w:t>
       </w:r>
     </w:p>
     <w:p>
@@ -418,7 +470,21 @@
           <w:sz w:val="22"/>
           <w:szCs w:val="22"/>
         </w:rPr>
-        <w:t xml:space="preserve"> equip</w:t>
+        <w:t xml:space="preserve"> </w:t>
+      </w:r>
+      <w:r>
+        <w:rPr>
+          <w:sz w:val="22"/>
+          <w:szCs w:val="22"/>
+        </w:rPr>
+        <w:t xml:space="preserve">as </w:t>
+      </w:r>
+      <w:r>
+        <w:rPr>
+          <w:sz w:val="22"/>
+          <w:szCs w:val="22"/>
+        </w:rPr>
+        <w:t>equip</w:t>
       </w:r>
       <w:r>
         <w:rPr>
@@ -474,7 +540,21 @@
           <w:sz w:val="22"/>
           <w:szCs w:val="22"/>
         </w:rPr>
-        <w:t>os riscos e benefícios da negociação. Eles avaliam fatores como custo, qualidade, prazo</w:t>
+        <w:t>os</w:t>
+      </w:r>
+      <w:r>
+        <w:rPr>
+          <w:sz w:val="22"/>
+          <w:szCs w:val="22"/>
+        </w:rPr>
+        <w:t xml:space="preserve"> os</w:t>
+      </w:r>
+      <w:r>
+        <w:rPr>
+          <w:sz w:val="22"/>
+          <w:szCs w:val="22"/>
+        </w:rPr>
+        <w:t xml:space="preserve"> riscos e benefícios da negociação. Eles avaliam fatores como custo, qualidade, prazo</w:t>
       </w:r>
       <w:r>
         <w:rPr>
@@ -645,7 +725,7 @@
           <w:szCs w:val="22"/>
           <w14:ligatures w14:val="standardContextual"/>
         </w:rPr>
-        <w:t>á</w:t>
+        <w:t>à</w:t>
       </w:r>
       <w:r>
         <w:rPr>
@@ -921,7 +1001,21 @@
           <w:sz w:val="22"/>
           <w:szCs w:val="22"/>
         </w:rPr>
-        <w:t xml:space="preserve"> a encomenda na própria loja ou solicitar a entrega</w:t>
+        <w:t xml:space="preserve"> a encomenda na própria </w:t>
+      </w:r>
+      <w:r>
+        <w:rPr>
+          <w:sz w:val="22"/>
+          <w:szCs w:val="22"/>
+        </w:rPr>
+        <w:t>fornecedora</w:t>
+      </w:r>
+      <w:r>
+        <w:rPr>
+          <w:sz w:val="22"/>
+          <w:szCs w:val="22"/>
+        </w:rPr>
+        <w:t xml:space="preserve"> ou solicitar a entrega</w:t>
       </w:r>
       <w:r>
         <w:rPr>
@@ -957,7 +1051,21 @@
           <w:sz w:val="22"/>
           <w:szCs w:val="22"/>
         </w:rPr>
-        <w:t>ser um levantamento na fabrica,</w:t>
+        <w:t>ser um levantamento na f</w:t>
+      </w:r>
+      <w:r>
+        <w:rPr>
+          <w:sz w:val="22"/>
+          <w:szCs w:val="22"/>
+        </w:rPr>
+        <w:t>á</w:t>
+      </w:r>
+      <w:r>
+        <w:rPr>
+          <w:sz w:val="22"/>
+          <w:szCs w:val="22"/>
+        </w:rPr>
+        <w:t>brica,</w:t>
       </w:r>
       <w:r>
         <w:rPr>
@@ -1004,7 +1112,21 @@
           <w:sz w:val="22"/>
           <w:szCs w:val="22"/>
         </w:rPr>
-        <w:t xml:space="preserve">O representante da indústria possui acesso ao fluxo de encomendas, </w:t>
+        <w:t xml:space="preserve">O representante da </w:t>
+      </w:r>
+      <w:r>
+        <w:rPr>
+          <w:sz w:val="22"/>
+          <w:szCs w:val="22"/>
+        </w:rPr>
+        <w:t>I</w:t>
+      </w:r>
+      <w:r>
+        <w:rPr>
+          <w:sz w:val="22"/>
+          <w:szCs w:val="22"/>
+        </w:rPr>
+        <w:t xml:space="preserve">ndústria possui acesso ao fluxo de encomendas, </w:t>
       </w:r>
       <w:r>
         <w:rPr>
@@ -1069,35 +1191,7 @@
           <w:sz w:val="22"/>
           <w:szCs w:val="22"/>
         </w:rPr>
-        <w:t>, assim como</w:t>
-      </w:r>
-      <w:r>
-        <w:rPr>
-          <w:sz w:val="22"/>
-          <w:szCs w:val="22"/>
-        </w:rPr>
-        <w:t xml:space="preserve"> as</w:t>
-      </w:r>
-      <w:r>
-        <w:rPr>
-          <w:sz w:val="22"/>
-          <w:szCs w:val="22"/>
-        </w:rPr>
-        <w:t xml:space="preserve"> empresa</w:t>
-      </w:r>
-      <w:r>
-        <w:rPr>
-          <w:sz w:val="22"/>
-          <w:szCs w:val="22"/>
-        </w:rPr>
-        <w:t>s</w:t>
-      </w:r>
-      <w:r>
-        <w:rPr>
-          <w:sz w:val="22"/>
-          <w:szCs w:val="22"/>
-        </w:rPr>
-        <w:t xml:space="preserve"> cliente,</w:t>
+        <w:t>, assim como as empresas cliente,</w:t>
       </w:r>
       <w:r>
         <w:rPr>

</xml_diff>